<commit_message>
Test Google Maps API multi marker
</commit_message>
<xml_diff>
--- a/Relazione.docx
+++ b/Relazione.docx
@@ -821,7 +821,35 @@
                 <w:sz w:val="24"/>
                 <w:szCs w:val="24"/>
               </w:rPr>
-              <w:t>L’utente deve potersi registrare al sito e successivamente poter accedere con le proprie credenziali.</w:t>
+              <w:t xml:space="preserve">L’utente deve potersi registrare </w:t>
+            </w:r>
+            <w:r>
+              <w:rPr>
+                <w:sz w:val="24"/>
+                <w:szCs w:val="24"/>
+              </w:rPr>
+              <w:t>sulla piattaforma</w:t>
+            </w:r>
+            <w:r>
+              <w:rPr>
+                <w:sz w:val="24"/>
+                <w:szCs w:val="24"/>
+              </w:rPr>
+              <w:t xml:space="preserve"> e successivamente poter accedere con le proprie credenziali</w:t>
+            </w:r>
+            <w:r>
+              <w:rPr>
+                <w:sz w:val="24"/>
+                <w:szCs w:val="24"/>
+              </w:rPr>
+              <w:t xml:space="preserve"> e gestire il proprio profilo</w:t>
+            </w:r>
+            <w:r>
+              <w:rPr>
+                <w:sz w:val="24"/>
+                <w:szCs w:val="24"/>
+              </w:rPr>
+              <w:t>.</w:t>
             </w:r>
           </w:p>
         </w:tc>
@@ -1163,8 +1191,6 @@
             <w:r>
               <w:rPr>
                 <w:rFonts w:ascii="Calibri" w:eastAsia="Times New Roman" w:hAnsi="Calibri" w:cs="Calibri"/>
-                <w:b/>
-                <w:bCs/>
                 <w:color w:val="212121"/>
                 <w:sz w:val="24"/>
                 <w:szCs w:val="24"/>
@@ -1285,12 +1311,19 @@
             </w:r>
             <w:r>
               <w:rPr>
+                <w:sz w:val="24"/>
+                <w:szCs w:val="24"/>
+              </w:rPr>
+              <w:t>il sistema</w:t>
+            </w:r>
+            <w:r>
+              <w:rPr>
                 <w:b/>
                 <w:bCs/>
                 <w:sz w:val="24"/>
                 <w:szCs w:val="24"/>
               </w:rPr>
-              <w:t xml:space="preserve">il sistema </w:t>
+              <w:t xml:space="preserve"> </w:t>
             </w:r>
             <w:r>
               <w:rPr>
@@ -1655,18 +1688,8 @@
                 <w:sz w:val="36"/>
                 <w:szCs w:val="36"/>
               </w:rPr>
-              <w:t xml:space="preserve">Must </w:t>
-            </w:r>
-            <w:proofErr w:type="spellStart"/>
-            <w:r>
-              <w:rPr>
-                <w:rFonts w:cstheme="minorHAnsi"/>
-                <w:sz w:val="36"/>
-                <w:szCs w:val="36"/>
-              </w:rPr>
-              <w:t>Have</w:t>
-            </w:r>
-            <w:proofErr w:type="spellEnd"/>
+              <w:t>Must Have</w:t>
+            </w:r>
           </w:p>
         </w:tc>
       </w:tr>
@@ -1768,34 +1791,14 @@
                 <w:szCs w:val="36"/>
               </w:rPr>
             </w:pPr>
-            <w:proofErr w:type="spellStart"/>
             <w:r>
               <w:rPr>
                 <w:rFonts w:cstheme="minorHAnsi"/>
                 <w:sz w:val="36"/>
                 <w:szCs w:val="36"/>
               </w:rPr>
-              <w:t>Should</w:t>
-            </w:r>
-            <w:proofErr w:type="spellEnd"/>
-            <w:r>
-              <w:rPr>
-                <w:rFonts w:cstheme="minorHAnsi"/>
-                <w:sz w:val="36"/>
-                <w:szCs w:val="36"/>
-              </w:rPr>
-              <w:t xml:space="preserve"> </w:t>
-            </w:r>
-            <w:proofErr w:type="spellStart"/>
-            <w:r>
-              <w:rPr>
-                <w:rFonts w:cstheme="minorHAnsi"/>
-                <w:sz w:val="36"/>
-                <w:szCs w:val="36"/>
-              </w:rPr>
-              <w:t>Have</w:t>
-            </w:r>
-            <w:proofErr w:type="spellEnd"/>
+              <w:t>Should Have</w:t>
+            </w:r>
           </w:p>
         </w:tc>
       </w:tr>
@@ -1961,6 +1964,13 @@
                 <w:szCs w:val="24"/>
               </w:rPr>
             </w:pPr>
+            <w:r>
+              <w:rPr>
+                <w:sz w:val="24"/>
+                <w:szCs w:val="24"/>
+              </w:rPr>
+              <w:t>I dati sensibili (come ad esempio le password) degli utenti devono essere salvati sul sistema previa cifratura per questioni di sicurezza.</w:t>
+            </w:r>
           </w:p>
         </w:tc>
         <w:tc>
@@ -1972,10 +1982,17 @@
             <w:pPr>
               <w:jc w:val="center"/>
               <w:rPr>
-                <w:sz w:val="48"/>
-                <w:szCs w:val="48"/>
-              </w:rPr>
-            </w:pPr>
+                <w:sz w:val="36"/>
+                <w:szCs w:val="36"/>
+              </w:rPr>
+            </w:pPr>
+            <w:r>
+              <w:rPr>
+                <w:sz w:val="36"/>
+                <w:szCs w:val="36"/>
+              </w:rPr>
+              <w:t>Must have</w:t>
+            </w:r>
           </w:p>
         </w:tc>
       </w:tr>
@@ -2364,33 +2381,7 @@
                 <w:szCs w:val="32"/>
                 <w:lang w:eastAsia="it-IT"/>
               </w:rPr>
-              <w:t xml:space="preserve"> posso fare login/</w:t>
-            </w:r>
-            <w:proofErr w:type="spellStart"/>
-            <w:r>
-              <w:rPr>
-                <w:rFonts w:eastAsia="Times New Roman" w:cstheme="minorHAnsi"/>
-                <w:i/>
-                <w:iCs/>
-                <w:color w:val="212121"/>
-                <w:sz w:val="32"/>
-                <w:szCs w:val="32"/>
-                <w:lang w:eastAsia="it-IT"/>
-              </w:rPr>
-              <w:t>logout</w:t>
-            </w:r>
-            <w:proofErr w:type="spellEnd"/>
-            <w:r>
-              <w:rPr>
-                <w:rFonts w:eastAsia="Times New Roman" w:cstheme="minorHAnsi"/>
-                <w:i/>
-                <w:iCs/>
-                <w:color w:val="212121"/>
-                <w:sz w:val="32"/>
-                <w:szCs w:val="32"/>
-                <w:lang w:eastAsia="it-IT"/>
-              </w:rPr>
-              <w:t>, registrarmi e gestire i dati dell’account ed eventualmente eliminare l’account.</w:t>
+              <w:t xml:space="preserve"> posso fare login/logout, registrarmi e gestire i dati dell’account ed eventualmente eliminare l’account.</w:t>
             </w:r>
           </w:p>
         </w:tc>
@@ -3046,39 +3037,49 @@
           <w:sz w:val="28"/>
           <w:szCs w:val="28"/>
         </w:rPr>
-        <w:t xml:space="preserve">Per questo progetto si è deciso di realizzare una Web Application, utilizzando come </w:t>
-      </w:r>
-      <w:proofErr w:type="spellStart"/>
+        <w:t>Per questo progetto si è deciso di realizzare una Web Application, utilizzando come stack</w:t>
+      </w:r>
       <w:r>
         <w:rPr>
           <w:sz w:val="28"/>
           <w:szCs w:val="28"/>
         </w:rPr>
-        <w:t>stack</w:t>
-      </w:r>
-      <w:proofErr w:type="spellEnd"/>
+        <w:t xml:space="preserve"> architetturale</w:t>
+      </w:r>
       <w:r>
         <w:rPr>
           <w:sz w:val="28"/>
           <w:szCs w:val="28"/>
         </w:rPr>
-        <w:t xml:space="preserve"> lato back-end le seguenti tecnologie: Node.js, Express e </w:t>
-      </w:r>
-      <w:proofErr w:type="spellStart"/>
+        <w:t xml:space="preserve"> lato back-end le seguenti tecnologie: Node.js, Express e MongoDB. Per il front-end si è deciso di utilizzare EJS </w:t>
+      </w:r>
       <w:r>
         <w:rPr>
           <w:sz w:val="28"/>
           <w:szCs w:val="28"/>
         </w:rPr>
-        <w:t>MongoDB</w:t>
-      </w:r>
-      <w:proofErr w:type="spellEnd"/>
+        <w:t xml:space="preserve">come template engine </w:t>
+      </w:r>
       <w:r>
         <w:rPr>
           <w:sz w:val="28"/>
           <w:szCs w:val="28"/>
         </w:rPr>
-        <w:t>. Per il front-end si è deciso di utilizzare EJS ed HTML5+CSS3+JS.</w:t>
+        <w:t>ed HTML5+CSS3+JS</w:t>
+      </w:r>
+      <w:r>
+        <w:rPr>
+          <w:sz w:val="28"/>
+          <w:szCs w:val="28"/>
+        </w:rPr>
+        <w:t xml:space="preserve"> con Bootstrap, jQuery e jQuery UI</w:t>
+      </w:r>
+      <w:r>
+        <w:rPr>
+          <w:sz w:val="28"/>
+          <w:szCs w:val="28"/>
+        </w:rPr>
+        <w:t>.</w:t>
       </w:r>
     </w:p>
     <w:p>

</xml_diff>

<commit_message>
Removed unused methods from mapped
</commit_message>
<xml_diff>
--- a/Relazione.docx
+++ b/Relazione.docx
@@ -32,68 +32,6 @@
       </w:pPr>
     </w:p>
     <w:p>
-      <w:r>
-        <w:rPr>
-          <w:noProof/>
-          <w:szCs w:val="44"/>
-        </w:rPr>
-        <w:drawing>
-          <wp:anchor distT="0" distB="0" distL="114300" distR="114300" simplePos="0" relativeHeight="251658240" behindDoc="1" locked="0" layoutInCell="1" allowOverlap="1" wp14:anchorId="3F5F54B9" wp14:editId="4ED58A22">
-            <wp:simplePos x="0" y="0"/>
-            <wp:positionH relativeFrom="column">
-              <wp:posOffset>1918335</wp:posOffset>
-            </wp:positionH>
-            <wp:positionV relativeFrom="paragraph">
-              <wp:posOffset>9525</wp:posOffset>
-            </wp:positionV>
-            <wp:extent cx="2209800" cy="2209800"/>
-            <wp:effectExtent l="0" t="0" r="0" b="0"/>
-            <wp:wrapSquare wrapText="bothSides"/>
-            <wp:docPr id="1" name="Immagine 1"/>
-            <wp:cNvGraphicFramePr>
-              <a:graphicFrameLocks xmlns:a="http://schemas.openxmlformats.org/drawingml/2006/main" noChangeAspect="1"/>
-            </wp:cNvGraphicFramePr>
-            <a:graphic xmlns:a="http://schemas.openxmlformats.org/drawingml/2006/main">
-              <a:graphicData uri="http://schemas.openxmlformats.org/drawingml/2006/picture">
-                <pic:pic xmlns:pic="http://schemas.openxmlformats.org/drawingml/2006/picture">
-                  <pic:nvPicPr>
-                    <pic:cNvPr id="0" name="Picture 1"/>
-                    <pic:cNvPicPr>
-                      <a:picLocks noChangeAspect="1" noChangeArrowheads="1"/>
-                    </pic:cNvPicPr>
-                  </pic:nvPicPr>
-                  <pic:blipFill>
-                    <a:blip r:embed="rId6">
-                      <a:extLst>
-                        <a:ext uri="{28A0092B-C50C-407E-A947-70E740481C1C}">
-                          <a14:useLocalDpi xmlns:a14="http://schemas.microsoft.com/office/drawing/2010/main" val="0"/>
-                        </a:ext>
-                      </a:extLst>
-                    </a:blip>
-                    <a:srcRect/>
-                    <a:stretch>
-                      <a:fillRect/>
-                    </a:stretch>
-                  </pic:blipFill>
-                  <pic:spPr bwMode="auto">
-                    <a:xfrm>
-                      <a:off x="0" y="0"/>
-                      <a:ext cx="2209800" cy="2209800"/>
-                    </a:xfrm>
-                    <a:prstGeom prst="rect">
-                      <a:avLst/>
-                    </a:prstGeom>
-                    <a:noFill/>
-                    <a:ln>
-                      <a:noFill/>
-                    </a:ln>
-                  </pic:spPr>
-                </pic:pic>
-              </a:graphicData>
-            </a:graphic>
-          </wp:anchor>
-        </w:drawing>
-      </w:r>
       <w:r>
         <w:br w:type="page"/>
       </w:r>
@@ -570,7 +508,23 @@
           <w:szCs w:val="28"/>
         </w:rPr>
         <w:br/>
-        <w:t>Se l’utente invece è (anche) un host, dovrà essere in grado di gestire i propri appartamenti che mette in affitto, e dovrà avere a disposizione un’interfaccia che gli permetta di caricare i dati necessari alla pubblicazione, eventuali fotografie, oltre a poter visualizzare le richieste di prenotazioni, le prenotazioni confermate, uno storico prenotazioni e i guadagni ottenuti fino a quel momento.</w:t>
+        <w:t xml:space="preserve">Se l’utente invece è (anche) un </w:t>
+      </w:r>
+      <w:proofErr w:type="spellStart"/>
+      <w:r>
+        <w:rPr>
+          <w:sz w:val="28"/>
+          <w:szCs w:val="28"/>
+        </w:rPr>
+        <w:t>host</w:t>
+      </w:r>
+      <w:proofErr w:type="spellEnd"/>
+      <w:r>
+        <w:rPr>
+          <w:sz w:val="28"/>
+          <w:szCs w:val="28"/>
+        </w:rPr>
+        <w:t>, dovrà essere in grado di gestire i propri appartamenti che mette in affitto, e dovrà avere a disposizione un’interfaccia che gli permetta di caricare i dati necessari alla pubblicazione, eventuali fotografie, oltre a poter visualizzare le richieste di prenotazioni, le prenotazioni confermate, uno storico prenotazioni e i guadagni ottenuti fino a quel momento.</w:t>
       </w:r>
       <w:r>
         <w:rPr>
@@ -762,6 +716,7 @@
                 <w:szCs w:val="36"/>
               </w:rPr>
             </w:pPr>
+            <w:proofErr w:type="spellStart"/>
             <w:r>
               <w:rPr>
                 <w:rFonts w:cstheme="minorHAnsi"/>
@@ -772,6 +727,7 @@
               </w:rPr>
               <w:t>MoSCoW</w:t>
             </w:r>
+            <w:proofErr w:type="spellEnd"/>
           </w:p>
         </w:tc>
       </w:tr>
@@ -873,8 +829,18 @@
                 <w:sz w:val="36"/>
                 <w:szCs w:val="36"/>
               </w:rPr>
-              <w:t>Must Have</w:t>
-            </w:r>
+              <w:t xml:space="preserve">Must </w:t>
+            </w:r>
+            <w:proofErr w:type="spellStart"/>
+            <w:r>
+              <w:rPr>
+                <w:rFonts w:cstheme="minorHAnsi"/>
+                <w:sz w:val="36"/>
+                <w:szCs w:val="36"/>
+              </w:rPr>
+              <w:t>Have</w:t>
+            </w:r>
+            <w:proofErr w:type="spellEnd"/>
           </w:p>
         </w:tc>
       </w:tr>
@@ -957,8 +923,18 @@
                 <w:sz w:val="36"/>
                 <w:szCs w:val="36"/>
               </w:rPr>
-              <w:t>Must Have</w:t>
-            </w:r>
+              <w:t xml:space="preserve">Must </w:t>
+            </w:r>
+            <w:proofErr w:type="spellStart"/>
+            <w:r>
+              <w:rPr>
+                <w:rFonts w:cstheme="minorHAnsi"/>
+                <w:sz w:val="36"/>
+                <w:szCs w:val="36"/>
+              </w:rPr>
+              <w:t>Have</w:t>
+            </w:r>
+            <w:proofErr w:type="spellEnd"/>
           </w:p>
         </w:tc>
       </w:tr>
@@ -1043,8 +1019,18 @@
                 <w:sz w:val="36"/>
                 <w:szCs w:val="36"/>
               </w:rPr>
-              <w:t>Must Have</w:t>
-            </w:r>
+              <w:t xml:space="preserve">Must </w:t>
+            </w:r>
+            <w:proofErr w:type="spellStart"/>
+            <w:r>
+              <w:rPr>
+                <w:rFonts w:cstheme="minorHAnsi"/>
+                <w:sz w:val="36"/>
+                <w:szCs w:val="36"/>
+              </w:rPr>
+              <w:t>Have</w:t>
+            </w:r>
+            <w:proofErr w:type="spellEnd"/>
           </w:p>
         </w:tc>
       </w:tr>
@@ -1127,8 +1113,18 @@
                 <w:sz w:val="36"/>
                 <w:szCs w:val="36"/>
               </w:rPr>
-              <w:t>Must Have</w:t>
-            </w:r>
+              <w:t xml:space="preserve">Must </w:t>
+            </w:r>
+            <w:proofErr w:type="spellStart"/>
+            <w:r>
+              <w:rPr>
+                <w:rFonts w:cstheme="minorHAnsi"/>
+                <w:sz w:val="36"/>
+                <w:szCs w:val="36"/>
+              </w:rPr>
+              <w:t>Have</w:t>
+            </w:r>
+            <w:proofErr w:type="spellEnd"/>
           </w:p>
         </w:tc>
       </w:tr>
@@ -1250,8 +1246,18 @@
                 <w:sz w:val="36"/>
                 <w:szCs w:val="36"/>
               </w:rPr>
-              <w:t>Must Have</w:t>
-            </w:r>
+              <w:t xml:space="preserve">Must </w:t>
+            </w:r>
+            <w:proofErr w:type="spellStart"/>
+            <w:r>
+              <w:rPr>
+                <w:rFonts w:cstheme="minorHAnsi"/>
+                <w:sz w:val="36"/>
+                <w:szCs w:val="36"/>
+              </w:rPr>
+              <w:t>Have</w:t>
+            </w:r>
+            <w:proofErr w:type="spellEnd"/>
           </w:p>
         </w:tc>
       </w:tr>
@@ -1361,8 +1367,18 @@
                 <w:sz w:val="36"/>
                 <w:szCs w:val="36"/>
               </w:rPr>
-              <w:t>Must Have</w:t>
-            </w:r>
+              <w:t xml:space="preserve">Must </w:t>
+            </w:r>
+            <w:proofErr w:type="spellStart"/>
+            <w:r>
+              <w:rPr>
+                <w:rFonts w:cstheme="minorHAnsi"/>
+                <w:sz w:val="36"/>
+                <w:szCs w:val="36"/>
+              </w:rPr>
+              <w:t>Have</w:t>
+            </w:r>
+            <w:proofErr w:type="spellEnd"/>
           </w:p>
         </w:tc>
       </w:tr>
@@ -1445,8 +1461,18 @@
                 <w:sz w:val="36"/>
                 <w:szCs w:val="36"/>
               </w:rPr>
-              <w:t>Must Have</w:t>
-            </w:r>
+              <w:t xml:space="preserve">Must </w:t>
+            </w:r>
+            <w:proofErr w:type="spellStart"/>
+            <w:r>
+              <w:rPr>
+                <w:rFonts w:cstheme="minorHAnsi"/>
+                <w:sz w:val="36"/>
+                <w:szCs w:val="36"/>
+              </w:rPr>
+              <w:t>Have</w:t>
+            </w:r>
+            <w:proofErr w:type="spellEnd"/>
           </w:p>
         </w:tc>
       </w:tr>
@@ -1574,8 +1600,18 @@
                 <w:sz w:val="36"/>
                 <w:szCs w:val="36"/>
               </w:rPr>
-              <w:t>Must Have</w:t>
-            </w:r>
+              <w:t xml:space="preserve">Must </w:t>
+            </w:r>
+            <w:proofErr w:type="spellStart"/>
+            <w:r>
+              <w:rPr>
+                <w:rFonts w:cstheme="minorHAnsi"/>
+                <w:sz w:val="36"/>
+                <w:szCs w:val="36"/>
+              </w:rPr>
+              <w:t>Have</w:t>
+            </w:r>
+            <w:proofErr w:type="spellEnd"/>
           </w:p>
           <w:p>
             <w:pPr>
@@ -1688,8 +1724,18 @@
                 <w:sz w:val="36"/>
                 <w:szCs w:val="36"/>
               </w:rPr>
-              <w:t>Must Have</w:t>
-            </w:r>
+              <w:t xml:space="preserve">Must </w:t>
+            </w:r>
+            <w:proofErr w:type="spellStart"/>
+            <w:r>
+              <w:rPr>
+                <w:rFonts w:cstheme="minorHAnsi"/>
+                <w:sz w:val="36"/>
+                <w:szCs w:val="36"/>
+              </w:rPr>
+              <w:t>Have</w:t>
+            </w:r>
+            <w:proofErr w:type="spellEnd"/>
           </w:p>
         </w:tc>
       </w:tr>
@@ -1791,14 +1837,34 @@
                 <w:szCs w:val="36"/>
               </w:rPr>
             </w:pPr>
-            <w:r>
-              <w:rPr>
-                <w:rFonts w:cstheme="minorHAnsi"/>
-                <w:sz w:val="36"/>
-                <w:szCs w:val="36"/>
-              </w:rPr>
-              <w:t>Should Have</w:t>
-            </w:r>
+            <w:proofErr w:type="spellStart"/>
+            <w:r>
+              <w:rPr>
+                <w:rFonts w:cstheme="minorHAnsi"/>
+                <w:sz w:val="36"/>
+                <w:szCs w:val="36"/>
+              </w:rPr>
+              <w:t>Should</w:t>
+            </w:r>
+            <w:proofErr w:type="spellEnd"/>
+            <w:r>
+              <w:rPr>
+                <w:rFonts w:cstheme="minorHAnsi"/>
+                <w:sz w:val="36"/>
+                <w:szCs w:val="36"/>
+              </w:rPr>
+              <w:t xml:space="preserve"> </w:t>
+            </w:r>
+            <w:proofErr w:type="spellStart"/>
+            <w:r>
+              <w:rPr>
+                <w:rFonts w:cstheme="minorHAnsi"/>
+                <w:sz w:val="36"/>
+                <w:szCs w:val="36"/>
+              </w:rPr>
+              <w:t>Have</w:t>
+            </w:r>
+            <w:proofErr w:type="spellEnd"/>
           </w:p>
         </w:tc>
       </w:tr>
@@ -1913,6 +1979,7 @@
                 <w:szCs w:val="36"/>
               </w:rPr>
             </w:pPr>
+            <w:proofErr w:type="spellStart"/>
             <w:r>
               <w:rPr>
                 <w:b/>
@@ -1922,6 +1989,7 @@
               </w:rPr>
               <w:t>MoSCoW</w:t>
             </w:r>
+            <w:proofErr w:type="spellEnd"/>
           </w:p>
         </w:tc>
       </w:tr>
@@ -1991,8 +2059,17 @@
                 <w:sz w:val="36"/>
                 <w:szCs w:val="36"/>
               </w:rPr>
-              <w:t>Must have</w:t>
-            </w:r>
+              <w:t xml:space="preserve">Must </w:t>
+            </w:r>
+            <w:proofErr w:type="spellStart"/>
+            <w:r>
+              <w:rPr>
+                <w:sz w:val="36"/>
+                <w:szCs w:val="36"/>
+              </w:rPr>
+              <w:t>have</w:t>
+            </w:r>
+            <w:proofErr w:type="spellEnd"/>
           </w:p>
         </w:tc>
       </w:tr>
@@ -2153,6 +2230,7 @@
           <w:szCs w:val="32"/>
         </w:rPr>
       </w:pPr>
+      <w:proofErr w:type="spellStart"/>
       <w:r>
         <w:rPr>
           <w:b/>
@@ -2160,7 +2238,17 @@
           <w:sz w:val="32"/>
           <w:szCs w:val="32"/>
         </w:rPr>
-        <w:t>Apartment:</w:t>
+        <w:t>Apartment</w:t>
+      </w:r>
+      <w:proofErr w:type="spellEnd"/>
+      <w:r>
+        <w:rPr>
+          <w:b/>
+          <w:bCs/>
+          <w:sz w:val="32"/>
+          <w:szCs w:val="32"/>
+        </w:rPr>
+        <w:t>:</w:t>
       </w:r>
       <w:r>
         <w:rPr>
@@ -2182,6 +2270,7 @@
           <w:szCs w:val="32"/>
         </w:rPr>
       </w:pPr>
+      <w:proofErr w:type="spellStart"/>
       <w:r>
         <w:rPr>
           <w:b/>
@@ -2189,7 +2278,17 @@
           <w:sz w:val="32"/>
           <w:szCs w:val="32"/>
         </w:rPr>
-        <w:t>Reservation:</w:t>
+        <w:t>Reservation</w:t>
+      </w:r>
+      <w:proofErr w:type="spellEnd"/>
+      <w:r>
+        <w:rPr>
+          <w:b/>
+          <w:bCs/>
+          <w:sz w:val="32"/>
+          <w:szCs w:val="32"/>
+        </w:rPr>
+        <w:t>:</w:t>
       </w:r>
       <w:r>
         <w:rPr>
@@ -2821,6 +2920,7 @@
               </w:rPr>
               <w:t xml:space="preserve"> annunci per </w:t>
             </w:r>
+            <w:proofErr w:type="spellStart"/>
             <w:r>
               <w:rPr>
                 <w:rFonts w:eastAsia="Times New Roman" w:cstheme="minorHAnsi"/>
@@ -2835,6 +2935,7 @@
               </w:rPr>
               <w:t>Apartment</w:t>
             </w:r>
+            <w:proofErr w:type="spellEnd"/>
             <w:r>
               <w:rPr>
                 <w:rFonts w:eastAsia="Times New Roman" w:cstheme="minorHAnsi"/>
@@ -2928,6 +3029,7 @@
               </w:rPr>
               <w:t xml:space="preserve"> posso gestire le </w:t>
             </w:r>
+            <w:proofErr w:type="spellStart"/>
             <w:r>
               <w:rPr>
                 <w:rFonts w:eastAsia="Times New Roman" w:cstheme="minorHAnsi"/>
@@ -2942,54 +3044,280 @@
               </w:rPr>
               <w:t>Reservation</w:t>
             </w:r>
-            <w:r>
-              <w:rPr>
-                <w:rFonts w:eastAsia="Times New Roman" w:cstheme="minorHAnsi"/>
-                <w:i/>
-                <w:iCs/>
-                <w:color w:val="212121"/>
-                <w:sz w:val="32"/>
-                <w:szCs w:val="32"/>
-                <w:lang w:eastAsia="it-IT"/>
-              </w:rPr>
-              <w:t xml:space="preserve"> in corso, visualizzare lo storico di quelle passate, decidere di accettare o rifiutare le prenotazioni che sono ancora in uno stato </w:t>
-            </w:r>
-            <w:r>
-              <w:rPr>
-                <w:rFonts w:eastAsia="Times New Roman" w:cstheme="minorHAnsi"/>
-                <w:i/>
-                <w:iCs/>
-                <w:color w:val="212121"/>
-                <w:sz w:val="32"/>
-                <w:szCs w:val="32"/>
-                <w:u w:val="single"/>
-                <w:lang w:eastAsia="it-IT"/>
-              </w:rPr>
-              <w:t>sospeso</w:t>
-            </w:r>
-            <w:r>
-              <w:rPr>
-                <w:rFonts w:eastAsia="Times New Roman" w:cstheme="minorHAnsi"/>
-                <w:i/>
-                <w:iCs/>
-                <w:color w:val="212121"/>
-                <w:sz w:val="32"/>
-                <w:szCs w:val="32"/>
-                <w:lang w:eastAsia="it-IT"/>
-              </w:rPr>
-              <w:t>.</w:t>
-            </w:r>
-            <w:r>
-              <w:rPr>
-                <w:rFonts w:eastAsia="Times New Roman" w:cstheme="minorHAnsi"/>
-                <w:i/>
-                <w:iCs/>
-                <w:color w:val="212121"/>
-                <w:sz w:val="32"/>
-                <w:szCs w:val="32"/>
-                <w:lang w:eastAsia="it-IT"/>
-              </w:rPr>
-              <w:t xml:space="preserve"> Inoltre avere a disposizione un’interfaccia che permetta all’Host di inviare alla Questura i dati richiesti del cliente.</w:t>
+            <w:proofErr w:type="spellEnd"/>
+            <w:r>
+              <w:rPr>
+                <w:rFonts w:eastAsia="Times New Roman" w:cstheme="minorHAnsi"/>
+                <w:i/>
+                <w:iCs/>
+                <w:color w:val="212121"/>
+                <w:sz w:val="32"/>
+                <w:szCs w:val="32"/>
+                <w:lang w:eastAsia="it-IT"/>
+              </w:rPr>
+              <w:t xml:space="preserve"> </w:t>
+            </w:r>
+            <w:r>
+              <w:rPr>
+                <w:rFonts w:eastAsia="Times New Roman" w:cstheme="minorHAnsi"/>
+                <w:i/>
+                <w:iCs/>
+                <w:color w:val="212121"/>
+                <w:sz w:val="32"/>
+                <w:szCs w:val="32"/>
+                <w:lang w:eastAsia="it-IT"/>
+              </w:rPr>
+              <w:t>ricevute</w:t>
+            </w:r>
+            <w:r>
+              <w:rPr>
+                <w:rFonts w:eastAsia="Times New Roman" w:cstheme="minorHAnsi"/>
+                <w:i/>
+                <w:iCs/>
+                <w:color w:val="212121"/>
+                <w:sz w:val="32"/>
+                <w:szCs w:val="32"/>
+                <w:lang w:eastAsia="it-IT"/>
+              </w:rPr>
+              <w:t xml:space="preserve">, </w:t>
+            </w:r>
+            <w:r>
+              <w:rPr>
+                <w:rFonts w:eastAsia="Times New Roman" w:cstheme="minorHAnsi"/>
+                <w:i/>
+                <w:iCs/>
+                <w:color w:val="212121"/>
+                <w:sz w:val="32"/>
+                <w:szCs w:val="32"/>
+                <w:lang w:eastAsia="it-IT"/>
+              </w:rPr>
+              <w:t>attraverso e-mail, e decidere se rifiutare o accettare la prenotazione.</w:t>
+            </w:r>
+          </w:p>
+        </w:tc>
+      </w:tr>
+      <w:tr>
+        <w:trPr>
+          <w:trHeight w:val="825"/>
+          <w:tblCellSpacing w:w="25" w:type="dxa"/>
+        </w:trPr>
+        <w:tc>
+          <w:tcPr>
+            <w:tcW w:w="0" w:type="auto"/>
+            <w:tcBorders>
+              <w:top w:val="single" w:sz="4" w:space="0" w:color="auto"/>
+              <w:left w:val="single" w:sz="4" w:space="0" w:color="auto"/>
+              <w:bottom w:val="single" w:sz="4" w:space="0" w:color="auto"/>
+              <w:right w:val="single" w:sz="4" w:space="0" w:color="auto"/>
+            </w:tcBorders>
+            <w:vAlign w:val="center"/>
+          </w:tcPr>
+          <w:p>
+            <w:pPr>
+              <w:rPr>
+                <w:rFonts w:eastAsia="Times New Roman" w:cstheme="minorHAnsi"/>
+                <w:i/>
+                <w:iCs/>
+                <w:color w:val="212121"/>
+                <w:sz w:val="32"/>
+                <w:szCs w:val="32"/>
+                <w:lang w:eastAsia="it-IT"/>
+              </w:rPr>
+            </w:pPr>
+            <w:r>
+              <w:rPr>
+                <w:rFonts w:eastAsia="Times New Roman" w:cstheme="minorHAnsi"/>
+                <w:i/>
+                <w:iCs/>
+                <w:color w:val="212121"/>
+                <w:sz w:val="32"/>
+                <w:szCs w:val="32"/>
+                <w:lang w:eastAsia="it-IT"/>
+              </w:rPr>
+              <w:t>C</w:t>
+            </w:r>
+            <w:r>
+              <w:rPr>
+                <w:rFonts w:eastAsia="Times New Roman" w:cstheme="minorHAnsi"/>
+                <w:i/>
+                <w:iCs/>
+                <w:color w:val="212121"/>
+                <w:sz w:val="32"/>
+                <w:szCs w:val="32"/>
+                <w:lang w:eastAsia="it-IT"/>
+              </w:rPr>
+              <w:t xml:space="preserve">ome </w:t>
+            </w:r>
+            <w:r>
+              <w:rPr>
+                <w:rFonts w:eastAsia="Times New Roman" w:cstheme="minorHAnsi"/>
+                <w:b/>
+                <w:bCs/>
+                <w:i/>
+                <w:iCs/>
+                <w:color w:val="212121"/>
+                <w:sz w:val="32"/>
+                <w:szCs w:val="32"/>
+                <w:lang w:eastAsia="it-IT"/>
+              </w:rPr>
+              <w:t>Host</w:t>
+            </w:r>
+            <w:r>
+              <w:rPr>
+                <w:rFonts w:eastAsia="Times New Roman" w:cstheme="minorHAnsi"/>
+                <w:i/>
+                <w:iCs/>
+                <w:color w:val="212121"/>
+                <w:sz w:val="32"/>
+                <w:szCs w:val="32"/>
+                <w:lang w:eastAsia="it-IT"/>
+              </w:rPr>
+              <w:t xml:space="preserve"> posso </w:t>
+            </w:r>
+            <w:r>
+              <w:rPr>
+                <w:rFonts w:eastAsia="Times New Roman" w:cstheme="minorHAnsi"/>
+                <w:i/>
+                <w:iCs/>
+                <w:color w:val="212121"/>
+                <w:sz w:val="32"/>
+                <w:szCs w:val="32"/>
+                <w:lang w:eastAsia="it-IT"/>
+              </w:rPr>
+              <w:t>visualizzare uno storico delle prenotazioni ricevute, i dati dei relativi ospiti e delle tasse di soggiorno riscosse, e rendicontarle alla Questura.</w:t>
+            </w:r>
+          </w:p>
+        </w:tc>
+      </w:tr>
+      <w:tr>
+        <w:trPr>
+          <w:trHeight w:val="825"/>
+          <w:tblCellSpacing w:w="25" w:type="dxa"/>
+        </w:trPr>
+        <w:tc>
+          <w:tcPr>
+            <w:tcW w:w="0" w:type="auto"/>
+            <w:tcBorders>
+              <w:top w:val="single" w:sz="4" w:space="0" w:color="auto"/>
+              <w:left w:val="single" w:sz="4" w:space="0" w:color="auto"/>
+              <w:bottom w:val="single" w:sz="4" w:space="0" w:color="auto"/>
+              <w:right w:val="single" w:sz="4" w:space="0" w:color="auto"/>
+            </w:tcBorders>
+            <w:vAlign w:val="center"/>
+          </w:tcPr>
+          <w:p>
+            <w:pPr>
+              <w:rPr>
+                <w:rFonts w:eastAsia="Times New Roman" w:cstheme="minorHAnsi"/>
+                <w:i/>
+                <w:iCs/>
+                <w:color w:val="212121"/>
+                <w:sz w:val="32"/>
+                <w:szCs w:val="32"/>
+                <w:lang w:eastAsia="it-IT"/>
+              </w:rPr>
+            </w:pPr>
+            <w:r>
+              <w:rPr>
+                <w:rFonts w:eastAsia="Times New Roman" w:cstheme="minorHAnsi"/>
+                <w:i/>
+                <w:iCs/>
+                <w:color w:val="212121"/>
+                <w:sz w:val="32"/>
+                <w:szCs w:val="32"/>
+                <w:lang w:eastAsia="it-IT"/>
+              </w:rPr>
+              <w:t>C</w:t>
+            </w:r>
+            <w:r>
+              <w:rPr>
+                <w:rFonts w:eastAsia="Times New Roman" w:cstheme="minorHAnsi"/>
+                <w:i/>
+                <w:iCs/>
+                <w:color w:val="212121"/>
+                <w:sz w:val="32"/>
+                <w:szCs w:val="32"/>
+                <w:lang w:eastAsia="it-IT"/>
+              </w:rPr>
+              <w:t xml:space="preserve">ome </w:t>
+            </w:r>
+            <w:r>
+              <w:rPr>
+                <w:rFonts w:eastAsia="Times New Roman" w:cstheme="minorHAnsi"/>
+                <w:b/>
+                <w:bCs/>
+                <w:i/>
+                <w:iCs/>
+                <w:color w:val="212121"/>
+                <w:sz w:val="32"/>
+                <w:szCs w:val="32"/>
+                <w:lang w:eastAsia="it-IT"/>
+              </w:rPr>
+              <w:t>Host</w:t>
+            </w:r>
+            <w:r>
+              <w:rPr>
+                <w:rFonts w:eastAsia="Times New Roman" w:cstheme="minorHAnsi"/>
+                <w:i/>
+                <w:iCs/>
+                <w:color w:val="212121"/>
+                <w:sz w:val="32"/>
+                <w:szCs w:val="32"/>
+                <w:lang w:eastAsia="it-IT"/>
+              </w:rPr>
+              <w:t xml:space="preserve"> posso </w:t>
+            </w:r>
+            <w:r>
+              <w:rPr>
+                <w:rFonts w:eastAsia="Times New Roman" w:cstheme="minorHAnsi"/>
+                <w:i/>
+                <w:iCs/>
+                <w:color w:val="212121"/>
+                <w:sz w:val="32"/>
+                <w:szCs w:val="32"/>
+                <w:lang w:eastAsia="it-IT"/>
+              </w:rPr>
+              <w:t>visualizzare lo storico dei guadagni di tutte</w:t>
+            </w:r>
+            <w:r>
+              <w:rPr>
+                <w:rFonts w:eastAsia="Times New Roman" w:cstheme="minorHAnsi"/>
+                <w:i/>
+                <w:iCs/>
+                <w:color w:val="212121"/>
+                <w:sz w:val="32"/>
+                <w:szCs w:val="32"/>
+                <w:lang w:eastAsia="it-IT"/>
+              </w:rPr>
+              <w:t xml:space="preserve"> le </w:t>
+            </w:r>
+            <w:proofErr w:type="spellStart"/>
+            <w:r>
+              <w:rPr>
+                <w:rFonts w:eastAsia="Times New Roman" w:cstheme="minorHAnsi"/>
+                <w:b/>
+                <w:bCs/>
+                <w:i/>
+                <w:iCs/>
+                <w:color w:val="212121"/>
+                <w:sz w:val="32"/>
+                <w:szCs w:val="32"/>
+                <w:lang w:eastAsia="it-IT"/>
+              </w:rPr>
+              <w:t>Reservation</w:t>
+            </w:r>
+            <w:proofErr w:type="spellEnd"/>
+            <w:r>
+              <w:rPr>
+                <w:rFonts w:eastAsia="Times New Roman" w:cstheme="minorHAnsi"/>
+                <w:i/>
+                <w:iCs/>
+                <w:color w:val="212121"/>
+                <w:sz w:val="32"/>
+                <w:szCs w:val="32"/>
+                <w:lang w:eastAsia="it-IT"/>
+              </w:rPr>
+              <w:t xml:space="preserve"> che risultano confermate</w:t>
             </w:r>
           </w:p>
         </w:tc>
@@ -2999,21 +3327,6 @@
     <w:p/>
     <w:p>
       <w:pPr>
-        <w:tabs>
-          <w:tab w:val="left" w:pos="5970"/>
-        </w:tabs>
-      </w:pPr>
-      <w:r>
-        <w:tab/>
-      </w:r>
-    </w:p>
-    <w:p>
-      <w:r>
-        <w:br w:type="page"/>
-      </w:r>
-    </w:p>
-    <w:p>
-      <w:pPr>
         <w:pStyle w:val="Citazioneintensa"/>
         <w:outlineLvl w:val="0"/>
       </w:pPr>
@@ -3037,8 +3350,17 @@
           <w:sz w:val="28"/>
           <w:szCs w:val="28"/>
         </w:rPr>
-        <w:t>Per questo progetto si è deciso di realizzare una Web Application, utilizzando come stack</w:t>
-      </w:r>
+        <w:t xml:space="preserve">Per questo progetto si è deciso di realizzare una Web Application, utilizzando come </w:t>
+      </w:r>
+      <w:proofErr w:type="spellStart"/>
+      <w:r>
+        <w:rPr>
+          <w:sz w:val="28"/>
+          <w:szCs w:val="28"/>
+        </w:rPr>
+        <w:t>stack</w:t>
+      </w:r>
+      <w:proofErr w:type="spellEnd"/>
       <w:r>
         <w:rPr>
           <w:sz w:val="28"/>
@@ -3051,29 +3373,154 @@
           <w:sz w:val="28"/>
           <w:szCs w:val="28"/>
         </w:rPr>
-        <w:t xml:space="preserve"> lato back-end le seguenti tecnologie: Node.js, Express e MongoDB. Per il front-end si è deciso di utilizzare EJS </w:t>
-      </w:r>
-      <w:r>
-        <w:rPr>
-          <w:sz w:val="28"/>
-          <w:szCs w:val="28"/>
-        </w:rPr>
-        <w:t xml:space="preserve">come template engine </w:t>
-      </w:r>
-      <w:r>
-        <w:rPr>
-          <w:sz w:val="28"/>
-          <w:szCs w:val="28"/>
-        </w:rPr>
-        <w:t>ed HTML5+CSS3+JS</w:t>
-      </w:r>
-      <w:r>
-        <w:rPr>
-          <w:sz w:val="28"/>
-          <w:szCs w:val="28"/>
-        </w:rPr>
-        <w:t xml:space="preserve"> con Bootstrap, jQuery e jQuery UI</w:t>
-      </w:r>
+        <w:t xml:space="preserve"> lato back-end le seguenti tecnologie: </w:t>
+      </w:r>
+      <w:r>
+        <w:rPr>
+          <w:b/>
+          <w:bCs/>
+          <w:sz w:val="28"/>
+          <w:szCs w:val="28"/>
+        </w:rPr>
+        <w:t>Node.js</w:t>
+      </w:r>
+      <w:r>
+        <w:rPr>
+          <w:sz w:val="28"/>
+          <w:szCs w:val="28"/>
+        </w:rPr>
+        <w:t xml:space="preserve">, </w:t>
+      </w:r>
+      <w:r>
+        <w:rPr>
+          <w:b/>
+          <w:bCs/>
+          <w:sz w:val="28"/>
+          <w:szCs w:val="28"/>
+        </w:rPr>
+        <w:t>Express</w:t>
+      </w:r>
+      <w:r>
+        <w:rPr>
+          <w:sz w:val="28"/>
+          <w:szCs w:val="28"/>
+        </w:rPr>
+        <w:t xml:space="preserve"> e </w:t>
+      </w:r>
+      <w:proofErr w:type="spellStart"/>
+      <w:r>
+        <w:rPr>
+          <w:b/>
+          <w:bCs/>
+          <w:sz w:val="28"/>
+          <w:szCs w:val="28"/>
+        </w:rPr>
+        <w:t>MongoDB</w:t>
+      </w:r>
+      <w:proofErr w:type="spellEnd"/>
+      <w:r>
+        <w:rPr>
+          <w:sz w:val="28"/>
+          <w:szCs w:val="28"/>
+        </w:rPr>
+        <w:t xml:space="preserve">. Per il front-end si è deciso di utilizzare </w:t>
+      </w:r>
+      <w:r>
+        <w:rPr>
+          <w:b/>
+          <w:bCs/>
+          <w:sz w:val="28"/>
+          <w:szCs w:val="28"/>
+        </w:rPr>
+        <w:t>EJS</w:t>
+      </w:r>
+      <w:r>
+        <w:rPr>
+          <w:sz w:val="28"/>
+          <w:szCs w:val="28"/>
+        </w:rPr>
+        <w:t xml:space="preserve"> </w:t>
+      </w:r>
+      <w:r>
+        <w:rPr>
+          <w:sz w:val="28"/>
+          <w:szCs w:val="28"/>
+        </w:rPr>
+        <w:t xml:space="preserve">come template </w:t>
+      </w:r>
+      <w:proofErr w:type="spellStart"/>
+      <w:r>
+        <w:rPr>
+          <w:sz w:val="28"/>
+          <w:szCs w:val="28"/>
+        </w:rPr>
+        <w:t>engine</w:t>
+      </w:r>
+      <w:proofErr w:type="spellEnd"/>
+      <w:r>
+        <w:rPr>
+          <w:sz w:val="28"/>
+          <w:szCs w:val="28"/>
+        </w:rPr>
+        <w:t xml:space="preserve"> </w:t>
+      </w:r>
+      <w:r>
+        <w:rPr>
+          <w:sz w:val="28"/>
+          <w:szCs w:val="28"/>
+        </w:rPr>
+        <w:t xml:space="preserve">ed </w:t>
+      </w:r>
+      <w:r>
+        <w:rPr>
+          <w:b/>
+          <w:bCs/>
+          <w:sz w:val="28"/>
+          <w:szCs w:val="28"/>
+        </w:rPr>
+        <w:t>HTML5+CSS3+JS</w:t>
+      </w:r>
+      <w:r>
+        <w:rPr>
+          <w:sz w:val="28"/>
+          <w:szCs w:val="28"/>
+        </w:rPr>
+        <w:t xml:space="preserve"> con </w:t>
+      </w:r>
+      <w:r>
+        <w:rPr>
+          <w:b/>
+          <w:bCs/>
+          <w:sz w:val="28"/>
+          <w:szCs w:val="28"/>
+        </w:rPr>
+        <w:t>Bootstrap</w:t>
+      </w:r>
+      <w:r>
+        <w:rPr>
+          <w:sz w:val="28"/>
+          <w:szCs w:val="28"/>
+        </w:rPr>
+        <w:t xml:space="preserve"> e</w:t>
+      </w:r>
+      <w:r>
+        <w:rPr>
+          <w:sz w:val="28"/>
+          <w:szCs w:val="28"/>
+        </w:rPr>
+        <w:t xml:space="preserve"> </w:t>
+      </w:r>
+      <w:proofErr w:type="spellStart"/>
+      <w:r>
+        <w:rPr>
+          <w:b/>
+          <w:bCs/>
+          <w:sz w:val="28"/>
+          <w:szCs w:val="28"/>
+        </w:rPr>
+        <w:t>jQuery</w:t>
+      </w:r>
+      <w:proofErr w:type="spellEnd"/>
       <w:r>
         <w:rPr>
           <w:sz w:val="28"/>

</xml_diff>